<commit_message>
Changing experiment document name, re running tests
</commit_message>
<xml_diff>
--- a/resources/Dengue Fever Rates Experiment.docx
+++ b/resources/Dengue Fever Rates Experiment.docx
@@ -19,6 +19,43 @@
     </w:p>
     <w:p>
       <w:pPr>
+        <w:rPr>
+          <w:rFonts w:ascii="Times New Roman" w:hAnsi="Times New Roman" w:cs="Times New Roman"/>
+        </w:rPr>
+      </w:pPr>
+      <w:r>
+        <w:rPr>
+          <w:rFonts w:ascii="Times New Roman" w:hAnsi="Times New Roman" w:cs="Times New Roman"/>
+        </w:rPr>
+        <w:t>Research carried out by Liam Reid as part of Final Year Project and Dissertation: ‘Proposing new methods of detecting outlier</w:t>
+      </w:r>
+      <w:r>
+        <w:rPr>
+          <w:rFonts w:ascii="Times New Roman" w:hAnsi="Times New Roman" w:cs="Times New Roman"/>
+        </w:rPr>
+        <w:t>s</w:t>
+      </w:r>
+      <w:r>
+        <w:rPr>
+          <w:rFonts w:ascii="Times New Roman" w:hAnsi="Times New Roman" w:cs="Times New Roman"/>
+        </w:rPr>
+        <w:t xml:space="preserve"> in </w:t>
+      </w:r>
+      <w:r>
+        <w:rPr>
+          <w:rFonts w:ascii="Times New Roman" w:hAnsi="Times New Roman" w:cs="Times New Roman"/>
+        </w:rPr>
+        <w:t>cloud resource data’</w:t>
+      </w:r>
+      <w:r>
+        <w:rPr>
+          <w:rFonts w:ascii="Times New Roman" w:hAnsi="Times New Roman" w:cs="Times New Roman"/>
+        </w:rPr>
+        <w:t>.</w:t>
+      </w:r>
+    </w:p>
+    <w:p>
+      <w:pPr>
         <w:pStyle w:val="Heading2"/>
         <w:rPr>
           <w:rFonts w:ascii="Times New Roman" w:hAnsi="Times New Roman" w:cs="Times New Roman"/>
@@ -28,113 +65,198 @@
         <w:rPr>
           <w:rFonts w:ascii="Times New Roman" w:hAnsi="Times New Roman" w:cs="Times New Roman"/>
         </w:rPr>
+        <w:t>Abstract</w:t>
+      </w:r>
+    </w:p>
+    <w:p>
+      <w:pPr>
+        <w:rPr>
+          <w:rFonts w:ascii="Times New Roman" w:hAnsi="Times New Roman" w:cs="Times New Roman"/>
+        </w:rPr>
+      </w:pPr>
+      <w:r>
+        <w:rPr>
+          <w:rFonts w:ascii="Times New Roman" w:hAnsi="Times New Roman" w:cs="Times New Roman"/>
+        </w:rPr>
+        <w:t xml:space="preserve">The aim of this experiment is to test the effectiveness </w:t>
+      </w:r>
+      <w:r>
+        <w:rPr>
+          <w:rFonts w:ascii="Times New Roman" w:hAnsi="Times New Roman" w:cs="Times New Roman"/>
+        </w:rPr>
+        <w:t xml:space="preserve">of a newly implemented </w:t>
+      </w:r>
+      <w:r>
+        <w:rPr>
+          <w:rFonts w:ascii="Times New Roman" w:hAnsi="Times New Roman" w:cs="Times New Roman"/>
+        </w:rPr>
+        <w:t>technique of detecting outliers</w:t>
+      </w:r>
+      <w:r>
+        <w:rPr>
+          <w:rFonts w:ascii="Times New Roman" w:hAnsi="Times New Roman" w:cs="Times New Roman"/>
+        </w:rPr>
+        <w:t>.</w:t>
+      </w:r>
+      <w:r>
+        <w:rPr>
+          <w:rFonts w:ascii="Times New Roman" w:hAnsi="Times New Roman" w:cs="Times New Roman"/>
+        </w:rPr>
+        <w:t xml:space="preserve"> This technique</w:t>
+      </w:r>
+      <w:r>
+        <w:rPr>
+          <w:rFonts w:ascii="Times New Roman" w:hAnsi="Times New Roman" w:cs="Times New Roman"/>
+        </w:rPr>
+        <w:t xml:space="preserve"> </w:t>
+      </w:r>
+      <w:r>
+        <w:rPr>
+          <w:rFonts w:ascii="Times New Roman" w:hAnsi="Times New Roman" w:cs="Times New Roman"/>
+        </w:rPr>
+        <w:t>involves</w:t>
+      </w:r>
+      <w:r>
+        <w:rPr>
+          <w:rFonts w:ascii="Times New Roman" w:hAnsi="Times New Roman" w:cs="Times New Roman"/>
+        </w:rPr>
+        <w:t xml:space="preserve"> </w:t>
+      </w:r>
+      <w:r>
+        <w:rPr>
+          <w:rFonts w:ascii="Times New Roman" w:hAnsi="Times New Roman" w:cs="Times New Roman"/>
+        </w:rPr>
+        <w:t>detect</w:t>
+      </w:r>
+      <w:r>
+        <w:rPr>
+          <w:rFonts w:ascii="Times New Roman" w:hAnsi="Times New Roman" w:cs="Times New Roman"/>
+        </w:rPr>
+        <w:t>ing</w:t>
+      </w:r>
+      <w:r>
+        <w:rPr>
+          <w:rFonts w:ascii="Times New Roman" w:hAnsi="Times New Roman" w:cs="Times New Roman"/>
+        </w:rPr>
+        <w:t xml:space="preserve"> outliers</w:t>
+      </w:r>
+      <w:r>
+        <w:rPr>
+          <w:rFonts w:ascii="Times New Roman" w:hAnsi="Times New Roman" w:cs="Times New Roman"/>
+        </w:rPr>
+        <w:t xml:space="preserve"> using an ensemble of ‘weak’ classifiers</w:t>
+      </w:r>
+      <w:r>
+        <w:rPr>
+          <w:rFonts w:ascii="Times New Roman" w:hAnsi="Times New Roman" w:cs="Times New Roman"/>
+        </w:rPr>
+        <w:t xml:space="preserve"> that work together and vote on whether a datapoint is an outlier or an inlier.</w:t>
+      </w:r>
+      <w:r>
+        <w:rPr>
+          <w:rFonts w:ascii="Times New Roman" w:hAnsi="Times New Roman" w:cs="Times New Roman"/>
+        </w:rPr>
+        <w:t xml:space="preserve"> This technique </w:t>
+      </w:r>
+      <w:r>
+        <w:rPr>
+          <w:rFonts w:ascii="Times New Roman" w:hAnsi="Times New Roman" w:cs="Times New Roman"/>
+        </w:rPr>
+        <w:t>is</w:t>
+      </w:r>
+      <w:r>
+        <w:rPr>
+          <w:rFonts w:ascii="Times New Roman" w:hAnsi="Times New Roman" w:cs="Times New Roman"/>
+        </w:rPr>
+        <w:t xml:space="preserve"> tested</w:t>
+      </w:r>
+      <w:r>
+        <w:rPr>
+          <w:rFonts w:ascii="Times New Roman" w:hAnsi="Times New Roman" w:cs="Times New Roman"/>
+        </w:rPr>
+        <w:t xml:space="preserve"> on Dengue Fever rates in regions of </w:t>
+      </w:r>
+      <w:r>
+        <w:rPr>
+          <w:rFonts w:ascii="Times New Roman" w:hAnsi="Times New Roman" w:cs="Times New Roman"/>
+        </w:rPr>
+        <w:t>Vietnam</w:t>
+      </w:r>
+      <w:r>
+        <w:rPr>
+          <w:rFonts w:ascii="Times New Roman" w:hAnsi="Times New Roman" w:cs="Times New Roman"/>
+        </w:rPr>
+        <w:t xml:space="preserve">. </w:t>
+      </w:r>
+      <w:r>
+        <w:rPr>
+          <w:rFonts w:ascii="Times New Roman" w:hAnsi="Times New Roman" w:cs="Times New Roman"/>
+        </w:rPr>
+        <w:t xml:space="preserve">Observations of generated graphs show that this technique </w:t>
+      </w:r>
+      <w:r>
+        <w:rPr>
+          <w:rFonts w:ascii="Times New Roman" w:hAnsi="Times New Roman" w:cs="Times New Roman"/>
+        </w:rPr>
+        <w:t>is effective in detecting outliers</w:t>
+      </w:r>
+      <w:r>
+        <w:rPr>
+          <w:rFonts w:ascii="Times New Roman" w:hAnsi="Times New Roman" w:cs="Times New Roman"/>
+        </w:rPr>
+        <w:t>.</w:t>
+      </w:r>
+      <w:r>
+        <w:rPr>
+          <w:rFonts w:ascii="Times New Roman" w:hAnsi="Times New Roman" w:cs="Times New Roman"/>
+        </w:rPr>
+        <w:t xml:space="preserve"> </w:t>
+      </w:r>
+      <w:r>
+        <w:rPr>
+          <w:rFonts w:ascii="Times New Roman" w:hAnsi="Times New Roman" w:cs="Times New Roman"/>
+        </w:rPr>
+        <w:t>Obvious outliers and some subtle outliers can be detected using this method</w:t>
+      </w:r>
+      <w:r>
+        <w:rPr>
+          <w:rFonts w:ascii="Times New Roman" w:hAnsi="Times New Roman" w:cs="Times New Roman"/>
+        </w:rPr>
+        <w:t xml:space="preserve"> but </w:t>
+      </w:r>
+      <w:r>
+        <w:rPr>
+          <w:rFonts w:ascii="Times New Roman" w:hAnsi="Times New Roman" w:cs="Times New Roman"/>
+        </w:rPr>
+        <w:t>on rare occasions an outlier is missed and there are many false alarms</w:t>
+      </w:r>
+      <w:r>
+        <w:rPr>
+          <w:rFonts w:ascii="Times New Roman" w:hAnsi="Times New Roman" w:cs="Times New Roman"/>
+        </w:rPr>
+        <w:t>.</w:t>
+      </w:r>
+    </w:p>
+    <w:p>
+      <w:pPr>
+        <w:pStyle w:val="Heading2"/>
+        <w:rPr>
+          <w:rFonts w:ascii="Times New Roman" w:hAnsi="Times New Roman" w:cs="Times New Roman"/>
+        </w:rPr>
+      </w:pPr>
+    </w:p>
+    <w:p>
+      <w:pPr>
+        <w:pStyle w:val="Heading2"/>
+        <w:rPr>
+          <w:rFonts w:ascii="Times New Roman" w:hAnsi="Times New Roman" w:cs="Times New Roman"/>
+        </w:rPr>
+      </w:pPr>
+      <w:r>
+        <w:rPr>
+          <w:rFonts w:ascii="Times New Roman" w:hAnsi="Times New Roman" w:cs="Times New Roman"/>
+        </w:rPr>
         <w:t>Introduction</w:t>
-      </w:r>
-    </w:p>
-    <w:p>
-      <w:pPr>
-        <w:rPr>
-          <w:rFonts w:ascii="Times New Roman" w:hAnsi="Times New Roman" w:cs="Times New Roman"/>
-        </w:rPr>
-      </w:pPr>
-      <w:r>
-        <w:rPr>
-          <w:rFonts w:ascii="Times New Roman" w:hAnsi="Times New Roman" w:cs="Times New Roman"/>
-        </w:rPr>
-        <w:t>This document contains details of newly implemented outlier detection techniques on Dengue fever rates</w:t>
-      </w:r>
-      <w:r>
-        <w:rPr>
-          <w:rFonts w:ascii="Times New Roman" w:hAnsi="Times New Roman" w:cs="Times New Roman"/>
-        </w:rPr>
-        <w:t xml:space="preserve"> in </w:t>
-      </w:r>
-      <w:r>
-        <w:rPr>
-          <w:rFonts w:ascii="Times New Roman" w:hAnsi="Times New Roman" w:cs="Times New Roman"/>
-        </w:rPr>
-        <w:t>the Bac Li</w:t>
-      </w:r>
-      <w:r>
-        <w:rPr>
-          <w:rFonts w:ascii="Times New Roman" w:hAnsi="Times New Roman" w:cs="Times New Roman"/>
-        </w:rPr>
-        <w:t xml:space="preserve">eu and </w:t>
-      </w:r>
-      <w:r>
-        <w:rPr>
-          <w:rFonts w:ascii="Times New Roman" w:hAnsi="Times New Roman" w:cs="Times New Roman"/>
-        </w:rPr>
-        <w:t>An Giang</w:t>
-      </w:r>
-      <w:r>
-        <w:rPr>
-          <w:rFonts w:ascii="Times New Roman" w:hAnsi="Times New Roman" w:cs="Times New Roman"/>
-        </w:rPr>
-        <w:t xml:space="preserve"> regions of Vietnam</w:t>
-      </w:r>
-      <w:r>
-        <w:rPr>
-          <w:rFonts w:ascii="Times New Roman" w:hAnsi="Times New Roman" w:cs="Times New Roman"/>
-        </w:rPr>
-        <w:t>.</w:t>
-      </w:r>
-    </w:p>
-    <w:p>
-      <w:pPr>
-        <w:rPr>
-          <w:rFonts w:ascii="Times New Roman" w:hAnsi="Times New Roman" w:cs="Times New Roman"/>
-          <w:color w:val="FF0000"/>
-        </w:rPr>
-      </w:pPr>
-      <w:r>
-        <w:rPr>
-          <w:rFonts w:ascii="Times New Roman" w:hAnsi="Times New Roman" w:cs="Times New Roman"/>
-        </w:rPr>
-        <w:t xml:space="preserve">The data consists of details about the climate over a </w:t>
-      </w:r>
-      <w:r>
-        <w:rPr>
-          <w:rFonts w:ascii="Times New Roman" w:hAnsi="Times New Roman" w:cs="Times New Roman"/>
-        </w:rPr>
-        <w:t>20-year</w:t>
-      </w:r>
-      <w:r>
-        <w:rPr>
-          <w:rFonts w:ascii="Times New Roman" w:hAnsi="Times New Roman" w:cs="Times New Roman"/>
-        </w:rPr>
-        <w:t xml:space="preserve"> period. Data such as average temperature, rainfall, humidity and the fever rate itself will be considered in this experiment</w:t>
-      </w:r>
-      <w:r>
-        <w:rPr>
-          <w:rFonts w:ascii="Times New Roman" w:hAnsi="Times New Roman" w:cs="Times New Roman"/>
-        </w:rPr>
-        <w:t>.</w:t>
-      </w:r>
-      <w:r>
-        <w:rPr>
-          <w:rFonts w:ascii="Times New Roman" w:hAnsi="Times New Roman" w:cs="Times New Roman"/>
-          <w:color w:val="FF0000"/>
-        </w:rPr>
-        <w:t xml:space="preserve"> </w:t>
-      </w:r>
-      <w:r>
-        <w:rPr>
-          <w:rFonts w:ascii="Times New Roman" w:hAnsi="Times New Roman" w:cs="Times New Roman"/>
-        </w:rPr>
-        <w:t>The data is unlabelled.</w:t>
-      </w:r>
-      <w:r>
-        <w:rPr>
-          <w:rFonts w:ascii="Times New Roman" w:hAnsi="Times New Roman" w:cs="Times New Roman"/>
-        </w:rPr>
-        <w:t xml:space="preserve"> The techniques used will be unsupervised and will not require any training</w:t>
-      </w:r>
-      <w:r>
-        <w:rPr>
-          <w:rFonts w:ascii="Times New Roman" w:hAnsi="Times New Roman" w:cs="Times New Roman"/>
-        </w:rPr>
-        <w:t>.</w:t>
       </w:r>
     </w:p>
     <w:p>
@@ -151,7 +273,7 @@
           <w:b/>
           <w:bCs/>
         </w:rPr>
-        <w:t>Techniques</w:t>
+        <w:t>Background Information</w:t>
       </w:r>
     </w:p>
     <w:p>
@@ -165,7 +287,121 @@
         <w:rPr>
           <w:rFonts w:ascii="Times New Roman" w:hAnsi="Times New Roman" w:cs="Times New Roman"/>
         </w:rPr>
-        <w:t>The technique</w:t>
+        <w:t>This document contains details of newly implemented outlier detection techniques on Dengue fever rates in the Bac Lieu and An Giang regions of Vietnam. The data consists of details about the climate over a 20-year period. Data such as average temperature, rainfall, humidity and the fever rate itself will be considered in this experiment.</w:t>
+      </w:r>
+      <w:r>
+        <w:rPr>
+          <w:rFonts w:ascii="Times New Roman" w:hAnsi="Times New Roman" w:cs="Times New Roman"/>
+          <w:color w:val="FF0000"/>
+        </w:rPr>
+        <w:t xml:space="preserve"> </w:t>
+      </w:r>
+      <w:r>
+        <w:rPr>
+          <w:rFonts w:ascii="Times New Roman" w:hAnsi="Times New Roman" w:cs="Times New Roman"/>
+        </w:rPr>
+        <w:t>The data is unlabelled. The techniques used will be unsupervised and will not require any training.</w:t>
+      </w:r>
+    </w:p>
+    <w:p>
+      <w:pPr>
+        <w:rPr>
+          <w:rFonts w:ascii="Times New Roman" w:hAnsi="Times New Roman" w:cs="Times New Roman"/>
+          <w:b/>
+          <w:bCs/>
+        </w:rPr>
+      </w:pPr>
+      <w:r>
+        <w:rPr>
+          <w:rFonts w:ascii="Times New Roman" w:hAnsi="Times New Roman" w:cs="Times New Roman"/>
+          <w:b/>
+          <w:bCs/>
+        </w:rPr>
+        <w:t>How</w:t>
+      </w:r>
+      <w:r>
+        <w:rPr>
+          <w:rFonts w:ascii="Times New Roman" w:hAnsi="Times New Roman" w:cs="Times New Roman"/>
+          <w:b/>
+          <w:bCs/>
+        </w:rPr>
+        <w:t xml:space="preserve"> was the experiment carried out?</w:t>
+      </w:r>
+    </w:p>
+    <w:p>
+      <w:pPr>
+        <w:rPr>
+          <w:rFonts w:ascii="Times New Roman" w:hAnsi="Times New Roman" w:cs="Times New Roman"/>
+        </w:rPr>
+      </w:pPr>
+      <w:r>
+        <w:rPr>
+          <w:rFonts w:ascii="Times New Roman" w:hAnsi="Times New Roman" w:cs="Times New Roman"/>
+        </w:rPr>
+        <w:t>This experiment was carried using a webapp developed using dash.</w:t>
+      </w:r>
+      <w:r>
+        <w:rPr>
+          <w:rFonts w:ascii="Times New Roman" w:hAnsi="Times New Roman" w:cs="Times New Roman"/>
+        </w:rPr>
+        <w:t xml:space="preserve"> The purpose of this application is to apply </w:t>
+      </w:r>
+      <w:r>
+        <w:rPr>
+          <w:rFonts w:ascii="Times New Roman" w:hAnsi="Times New Roman" w:cs="Times New Roman"/>
+        </w:rPr>
+        <w:t>outlier detection algorithms</w:t>
+      </w:r>
+      <w:r>
+        <w:rPr>
+          <w:rFonts w:ascii="Times New Roman" w:hAnsi="Times New Roman" w:cs="Times New Roman"/>
+        </w:rPr>
+        <w:t xml:space="preserve"> to</w:t>
+      </w:r>
+      <w:r>
+        <w:rPr>
+          <w:rFonts w:ascii="Times New Roman" w:hAnsi="Times New Roman" w:cs="Times New Roman"/>
+        </w:rPr>
+        <w:t xml:space="preserve"> datasets</w:t>
+      </w:r>
+      <w:r>
+        <w:rPr>
+          <w:rFonts w:ascii="Times New Roman" w:hAnsi="Times New Roman" w:cs="Times New Roman"/>
+        </w:rPr>
+        <w:t xml:space="preserve"> defined by the user.</w:t>
+      </w:r>
+      <w:r>
+        <w:rPr>
+          <w:rFonts w:ascii="Times New Roman" w:hAnsi="Times New Roman" w:cs="Times New Roman"/>
+        </w:rPr>
+        <w:t xml:space="preserve"> The application will plot the data and generate scores for the </w:t>
+      </w:r>
+      <w:r>
+        <w:rPr>
+          <w:rFonts w:ascii="Times New Roman" w:hAnsi="Times New Roman" w:cs="Times New Roman"/>
+        </w:rPr>
+        <w:t>chosen method</w:t>
+      </w:r>
+      <w:r>
+        <w:rPr>
+          <w:rFonts w:ascii="Times New Roman" w:hAnsi="Times New Roman" w:cs="Times New Roman"/>
+        </w:rPr>
+        <w:t>. A score will not be generated for the detection methods on these datasets since they are unlabelled.</w:t>
+      </w:r>
+    </w:p>
+    <w:p>
+      <w:pPr>
+        <w:rPr>
+          <w:rFonts w:ascii="Times New Roman" w:hAnsi="Times New Roman" w:cs="Times New Roman"/>
+          <w:b/>
+          <w:bCs/>
+        </w:rPr>
+      </w:pPr>
+      <w:r>
+        <w:rPr>
+          <w:rFonts w:ascii="Times New Roman" w:hAnsi="Times New Roman" w:cs="Times New Roman"/>
+        </w:rPr>
+        <w:t>The outlier detection method</w:t>
       </w:r>
       <w:r>
         <w:rPr>
@@ -177,7 +413,19 @@
         <w:rPr>
           <w:rFonts w:ascii="Times New Roman" w:hAnsi="Times New Roman" w:cs="Times New Roman"/>
         </w:rPr>
-        <w:t xml:space="preserve"> used to predict outliers is made up of an ensemble of weak detectors</w:t>
+        <w:t xml:space="preserve"> </w:t>
+      </w:r>
+      <w:r>
+        <w:rPr>
+          <w:rFonts w:ascii="Times New Roman" w:hAnsi="Times New Roman" w:cs="Times New Roman"/>
+        </w:rPr>
+        <w:t>in the ensemble have</w:t>
+      </w:r>
+      <w:r>
+        <w:rPr>
+          <w:rFonts w:ascii="Times New Roman" w:hAnsi="Times New Roman" w:cs="Times New Roman"/>
+        </w:rPr>
+        <w:t xml:space="preserve"> been implemented using python</w:t>
       </w:r>
       <w:r>
         <w:rPr>
@@ -189,37 +437,129 @@
         <w:rPr>
           <w:rFonts w:ascii="Times New Roman" w:hAnsi="Times New Roman" w:cs="Times New Roman"/>
         </w:rPr>
-        <w:t xml:space="preserve"> These </w:t>
-      </w:r>
-      <w:r>
-        <w:rPr>
-          <w:rFonts w:ascii="Times New Roman" w:hAnsi="Times New Roman" w:cs="Times New Roman"/>
-        </w:rPr>
-        <w:t xml:space="preserve">detectors generate a </w:t>
-      </w:r>
-      <w:r>
-        <w:rPr>
-          <w:rFonts w:ascii="Times New Roman" w:hAnsi="Times New Roman" w:cs="Times New Roman"/>
-        </w:rPr>
-        <w:t xml:space="preserve">prediction </w:t>
-      </w:r>
-      <w:r>
-        <w:rPr>
-          <w:rFonts w:ascii="Times New Roman" w:hAnsi="Times New Roman" w:cs="Times New Roman"/>
-        </w:rPr>
-        <w:t>for a piece of data</w:t>
-      </w:r>
-      <w:r>
-        <w:rPr>
-          <w:rFonts w:ascii="Times New Roman" w:hAnsi="Times New Roman" w:cs="Times New Roman"/>
-        </w:rPr>
-        <w:t xml:space="preserve"> (outlier or inlier)</w:t>
-      </w:r>
-      <w:r>
-        <w:rPr>
-          <w:rFonts w:ascii="Times New Roman" w:hAnsi="Times New Roman" w:cs="Times New Roman"/>
-        </w:rPr>
-        <w:t xml:space="preserve">, the combined predictions </w:t>
+        <w:t xml:space="preserve"> These methods work individually first to make a prediction with a confidence score.</w:t>
+      </w:r>
+      <w:r>
+        <w:rPr>
+          <w:rFonts w:ascii="Times New Roman" w:hAnsi="Times New Roman" w:cs="Times New Roman"/>
+        </w:rPr>
+        <w:t xml:space="preserve"> A voting system, also implemented using python, determines the final classification.</w:t>
+      </w:r>
+    </w:p>
+    <w:p>
+      <w:pPr>
+        <w:rPr>
+          <w:rFonts w:ascii="Times New Roman" w:hAnsi="Times New Roman" w:cs="Times New Roman"/>
+          <w:b/>
+          <w:bCs/>
+        </w:rPr>
+      </w:pPr>
+      <w:r>
+        <w:rPr>
+          <w:rFonts w:ascii="Times New Roman" w:hAnsi="Times New Roman" w:cs="Times New Roman"/>
+          <w:b/>
+          <w:bCs/>
+        </w:rPr>
+        <w:t>Hypothesis</w:t>
+      </w:r>
+    </w:p>
+    <w:p>
+      <w:pPr>
+        <w:rPr>
+          <w:rFonts w:ascii="Times New Roman" w:hAnsi="Times New Roman" w:cs="Times New Roman"/>
+        </w:rPr>
+      </w:pPr>
+      <w:r>
+        <w:rPr>
+          <w:rFonts w:ascii="Times New Roman" w:hAnsi="Times New Roman" w:cs="Times New Roman"/>
+        </w:rPr>
+        <w:t>The implemented outlier detection method</w:t>
+      </w:r>
+      <w:r>
+        <w:rPr>
+          <w:rFonts w:ascii="Times New Roman" w:hAnsi="Times New Roman" w:cs="Times New Roman"/>
+        </w:rPr>
+        <w:t xml:space="preserve"> </w:t>
+      </w:r>
+      <w:r>
+        <w:rPr>
+          <w:rFonts w:ascii="Times New Roman" w:hAnsi="Times New Roman" w:cs="Times New Roman"/>
+        </w:rPr>
+        <w:t>an effective outlier detector for unlabelled datasets</w:t>
+      </w:r>
+      <w:r>
+        <w:rPr>
+          <w:rFonts w:ascii="Times New Roman" w:hAnsi="Times New Roman" w:cs="Times New Roman"/>
+        </w:rPr>
+        <w:t>.</w:t>
+      </w:r>
+    </w:p>
+    <w:p/>
+    <w:p/>
+    <w:p/>
+    <w:p/>
+    <w:p/>
+    <w:p/>
+    <w:p>
+      <w:pPr>
+        <w:pStyle w:val="Heading2"/>
+        <w:rPr>
+          <w:rFonts w:ascii="Times New Roman" w:hAnsi="Times New Roman" w:cs="Times New Roman"/>
+        </w:rPr>
+      </w:pPr>
+    </w:p>
+    <w:p/>
+    <w:p>
+      <w:pPr>
+        <w:pStyle w:val="Heading2"/>
+        <w:rPr>
+          <w:rFonts w:ascii="Times New Roman" w:hAnsi="Times New Roman" w:cs="Times New Roman"/>
+        </w:rPr>
+      </w:pPr>
+      <w:r>
+        <w:rPr>
+          <w:rFonts w:ascii="Times New Roman" w:hAnsi="Times New Roman" w:cs="Times New Roman"/>
+        </w:rPr>
+        <w:lastRenderedPageBreak/>
+        <w:t>Method</w:t>
+      </w:r>
+      <w:r>
+        <w:rPr>
+          <w:rFonts w:ascii="Times New Roman" w:hAnsi="Times New Roman" w:cs="Times New Roman"/>
+        </w:rPr>
+        <w:t>s</w:t>
+      </w:r>
+    </w:p>
+    <w:p>
+      <w:pPr>
+        <w:rPr>
+          <w:rFonts w:ascii="Times New Roman" w:hAnsi="Times New Roman" w:cs="Times New Roman"/>
+          <w:color w:val="FF0000"/>
+        </w:rPr>
+      </w:pPr>
+      <w:r>
+        <w:rPr>
+          <w:rFonts w:ascii="Times New Roman" w:hAnsi="Times New Roman" w:cs="Times New Roman"/>
+        </w:rPr>
+        <w:t>The combined predictions of a</w:t>
+      </w:r>
+      <w:r>
+        <w:rPr>
+          <w:rFonts w:ascii="Times New Roman" w:hAnsi="Times New Roman" w:cs="Times New Roman"/>
+        </w:rPr>
+        <w:t xml:space="preserve">n ensemble of weak </w:t>
+      </w:r>
+      <w:r>
+        <w:rPr>
+          <w:rFonts w:ascii="Times New Roman" w:hAnsi="Times New Roman" w:cs="Times New Roman"/>
+        </w:rPr>
+        <w:t>classifiers</w:t>
+      </w:r>
+      <w:r>
+        <w:rPr>
+          <w:rFonts w:ascii="Times New Roman" w:hAnsi="Times New Roman" w:cs="Times New Roman"/>
+        </w:rPr>
+        <w:t xml:space="preserve"> </w:t>
       </w:r>
       <w:r>
         <w:rPr>
@@ -231,13 +571,19 @@
         <w:rPr>
           <w:rFonts w:ascii="Times New Roman" w:hAnsi="Times New Roman" w:cs="Times New Roman"/>
         </w:rPr>
-        <w:t xml:space="preserve"> combined to produce a final classification</w:t>
-      </w:r>
-      <w:r>
-        <w:rPr>
-          <w:rFonts w:ascii="Times New Roman" w:hAnsi="Times New Roman" w:cs="Times New Roman"/>
-        </w:rPr>
-        <w:t>.</w:t>
+        <w:t xml:space="preserve"> used </w:t>
+      </w:r>
+      <w:r>
+        <w:rPr>
+          <w:rFonts w:ascii="Times New Roman" w:hAnsi="Times New Roman" w:cs="Times New Roman"/>
+        </w:rPr>
+        <w:t>as the method to detect outliers in this experiment</w:t>
+      </w:r>
+      <w:r>
+        <w:rPr>
+          <w:rFonts w:ascii="Times New Roman" w:hAnsi="Times New Roman" w:cs="Times New Roman"/>
+        </w:rPr>
+        <w:t>. These detectors generate a prediction for a piece of data (outlier or inlier), the combined predictions are combined to produce a final classification.</w:t>
       </w:r>
     </w:p>
     <w:p>
@@ -727,42 +1073,14 @@
       <w:pPr>
         <w:rPr>
           <w:rFonts w:ascii="Times New Roman" w:hAnsi="Times New Roman" w:cs="Times New Roman"/>
+        </w:rPr>
+      </w:pPr>
+      <w:r>
+        <w:rPr>
+          <w:rFonts w:ascii="Times New Roman" w:hAnsi="Times New Roman" w:cs="Times New Roman"/>
           <w:b/>
           <w:bCs/>
         </w:rPr>
-      </w:pPr>
-    </w:p>
-    <w:p>
-      <w:pPr>
-        <w:rPr>
-          <w:rFonts w:ascii="Times New Roman" w:hAnsi="Times New Roman" w:cs="Times New Roman"/>
-          <w:b/>
-          <w:bCs/>
-        </w:rPr>
-      </w:pPr>
-    </w:p>
-    <w:p>
-      <w:pPr>
-        <w:rPr>
-          <w:rFonts w:ascii="Times New Roman" w:hAnsi="Times New Roman" w:cs="Times New Roman"/>
-          <w:b/>
-          <w:bCs/>
-        </w:rPr>
-      </w:pPr>
-    </w:p>
-    <w:p>
-      <w:pPr>
-        <w:rPr>
-          <w:rFonts w:ascii="Times New Roman" w:hAnsi="Times New Roman" w:cs="Times New Roman"/>
-        </w:rPr>
-      </w:pPr>
-      <w:r>
-        <w:rPr>
-          <w:rFonts w:ascii="Times New Roman" w:hAnsi="Times New Roman" w:cs="Times New Roman"/>
-          <w:b/>
-          <w:bCs/>
-        </w:rPr>
-        <w:lastRenderedPageBreak/>
         <w:t xml:space="preserve">Voting on a Final </w:t>
       </w:r>
       <w:r>
@@ -1062,21 +1380,8 @@
         <w:rPr>
           <w:rFonts w:ascii="Times New Roman" w:eastAsiaTheme="minorEastAsia" w:hAnsi="Times New Roman" w:cs="Times New Roman"/>
         </w:rPr>
-        <w:t xml:space="preserve">For predictions, -1(outlier) and 1(inlier), the above equation computes a minimum prediction of -n and a maximum of n. </w:t>
-      </w:r>
-      <w:proofErr w:type="gramStart"/>
-      <w:r>
-        <w:rPr>
-          <w:rFonts w:ascii="Times New Roman" w:eastAsiaTheme="minorEastAsia" w:hAnsi="Times New Roman" w:cs="Times New Roman"/>
-        </w:rPr>
-        <w:t>By visualising possible outputs on a spectrum, it</w:t>
-      </w:r>
-      <w:proofErr w:type="gramEnd"/>
-      <w:r>
-        <w:rPr>
-          <w:rFonts w:ascii="Times New Roman" w:eastAsiaTheme="minorEastAsia" w:hAnsi="Times New Roman" w:cs="Times New Roman"/>
-        </w:rPr>
-        <w:t xml:space="preserve"> can be said that an outlier score &lt; 0 is likely to be an actual outlier.</w:t>
+        <w:lastRenderedPageBreak/>
+        <w:t>For predictions, -1(outlier) and 1(inlier), the above equation computes a minimum prediction of -n and a maximum of n. By visualising possible outputs on a spectrum, it can be said that an outlier score &lt; 0 is likely to be an actual outlier.</w:t>
       </w:r>
     </w:p>
     <w:p>
@@ -1332,7 +1637,7 @@
                 <v:stroke joinstyle="miter"/>
                 <v:path gradientshapeok="t" o:connecttype="rect"/>
               </v:shapetype>
-              <v:shape id="Text Box 21" o:spid="_x0000_s1026" type="#_x0000_t202" style="position:absolute;margin-left:366pt;margin-top:.35pt;width:95.45pt;height:28.35pt;z-index:251662336;visibility:visible;mso-wrap-style:square;mso-width-percent:0;mso-wrap-distance-left:9pt;mso-wrap-distance-top:0;mso-wrap-distance-right:9pt;mso-wrap-distance-bottom:0;mso-position-horizontal:absolute;mso-position-horizontal-relative:text;mso-position-vertical:absolute;mso-position-vertical-relative:text;mso-width-percent:0;mso-width-relative:margin;v-text-anchor:top" o:gfxdata="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" filled="f" stroked="f" strokeweight=".5pt">
+              <v:shape id="Text Box 21" o:spid="_x0000_s1026" type="#_x0000_t202" style="position:absolute;margin-left:366pt;margin-top:.35pt;width:95.45pt;height:28.35pt;z-index:251662336;visibility:visible;mso-wrap-style:square;mso-width-percent:0;mso-wrap-distance-left:9pt;mso-wrap-distance-top:0;mso-wrap-distance-right:9pt;mso-wrap-distance-bottom:0;mso-position-horizontal:absolute;mso-position-horizontal-relative:text;mso-position-vertical:absolute;mso-position-vertical-relative:text;mso-width-percent:0;mso-width-relative:margin;v-text-anchor:top" o:gfxdata="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" filled="f" stroked="f" strokeweight=".5pt">
                 <v:textbox>
                   <w:txbxContent>
                     <w:p>
@@ -1463,7 +1768,7 @@
           </mc:Choice>
           <mc:Fallback>
             <w:pict>
-              <v:shape w14:anchorId="719AE64A" id="Text Box 22" o:spid="_x0000_s1027" type="#_x0000_t202" style="position:absolute;margin-left:-.05pt;margin-top:.3pt;width:95.45pt;height:28.35pt;z-index:251663360;visibility:visible;mso-wrap-style:square;mso-width-percent:0;mso-wrap-distance-left:9pt;mso-wrap-distance-top:0;mso-wrap-distance-right:9pt;mso-wrap-distance-bottom:0;mso-position-horizontal:absolute;mso-position-horizontal-relative:margin;mso-position-vertical:absolute;mso-position-vertical-relative:text;mso-width-percent:0;mso-width-relative:margin;v-text-anchor:top" o:gfxdata="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" filled="f" stroked="f" strokeweight=".5pt">
+              <v:shape w14:anchorId="719AE64A" id="Text Box 22" o:spid="_x0000_s1027" type="#_x0000_t202" style="position:absolute;margin-left:-.05pt;margin-top:.3pt;width:95.45pt;height:28.35pt;z-index:251663360;visibility:visible;mso-wrap-style:square;mso-width-percent:0;mso-wrap-distance-left:9pt;mso-wrap-distance-top:0;mso-wrap-distance-right:9pt;mso-wrap-distance-bottom:0;mso-position-horizontal:absolute;mso-position-horizontal-relative:margin;mso-position-vertical:absolute;mso-position-vertical-relative:text;mso-width-percent:0;mso-width-relative:margin;v-text-anchor:top" o:gfxdata="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" filled="f" stroked="f" strokeweight=".5pt">
                 <v:textbox>
                   <w:txbxContent>
                     <w:p>
@@ -1576,7 +1881,7 @@
           </mc:Choice>
           <mc:Fallback>
             <w:pict>
-              <v:shape w14:anchorId="2C990655" id="Text Box 13" o:spid="_x0000_s1028" type="#_x0000_t202" style="position:absolute;margin-left:214.9pt;margin-top:10.7pt;width:45.25pt;height:28.35pt;z-index:251661312;visibility:visible;mso-wrap-style:square;mso-wrap-distance-left:9pt;mso-wrap-distance-top:0;mso-wrap-distance-right:9pt;mso-wrap-distance-bottom:0;mso-position-horizontal:absolute;mso-position-horizontal-relative:text;mso-position-vertical:absolute;mso-position-vertical-relative:text;v-text-anchor:top" o:gfxdata="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" filled="f" stroked="f" strokeweight=".5pt">
+              <v:shape w14:anchorId="2C990655" id="Text Box 13" o:spid="_x0000_s1028" type="#_x0000_t202" style="position:absolute;margin-left:214.9pt;margin-top:10.7pt;width:45.25pt;height:28.35pt;z-index:251661312;visibility:visible;mso-wrap-style:square;mso-wrap-distance-left:9pt;mso-wrap-distance-top:0;mso-wrap-distance-right:9pt;mso-wrap-distance-bottom:0;mso-position-horizontal:absolute;mso-position-horizontal-relative:text;mso-position-vertical:absolute;mso-position-vertical-relative:text;v-text-anchor:top" o:gfxdata="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" filled="f" stroked="f" strokeweight=".5pt">
                 <v:textbox>
                   <w:txbxContent>
                     <w:p>
@@ -1675,30 +1980,188 @@
         </w:rPr>
       </w:pPr>
     </w:p>
-    <w:p/>
-    <w:p/>
-    <w:p/>
-    <w:p/>
-    <w:p/>
-    <w:p/>
-    <w:p/>
-    <w:p/>
-    <w:p/>
-    <w:p/>
-    <w:p/>
-    <w:p/>
-    <w:p/>
-    <w:p/>
-    <w:p/>
-    <w:p>
-      <w:pPr>
-        <w:pStyle w:val="Heading2"/>
-        <w:rPr>
-          <w:rFonts w:ascii="Times New Roman" w:hAnsi="Times New Roman" w:cs="Times New Roman"/>
-        </w:rPr>
-      </w:pPr>
-    </w:p>
-    <w:p/>
+    <w:p>
+      <w:pPr>
+        <w:rPr>
+          <w:rFonts w:ascii="Times New Roman" w:hAnsi="Times New Roman" w:cs="Times New Roman"/>
+        </w:rPr>
+      </w:pPr>
+    </w:p>
+    <w:p>
+      <w:pPr>
+        <w:rPr>
+          <w:rFonts w:ascii="Times New Roman" w:hAnsi="Times New Roman" w:cs="Times New Roman"/>
+        </w:rPr>
+      </w:pPr>
+    </w:p>
+    <w:p>
+      <w:pPr>
+        <w:rPr>
+          <w:rFonts w:ascii="Times New Roman" w:hAnsi="Times New Roman" w:cs="Times New Roman"/>
+        </w:rPr>
+      </w:pPr>
+    </w:p>
+    <w:p>
+      <w:pPr>
+        <w:rPr>
+          <w:rFonts w:ascii="Times New Roman" w:hAnsi="Times New Roman" w:cs="Times New Roman"/>
+        </w:rPr>
+      </w:pPr>
+    </w:p>
+    <w:p>
+      <w:pPr>
+        <w:rPr>
+          <w:rFonts w:ascii="Times New Roman" w:hAnsi="Times New Roman" w:cs="Times New Roman"/>
+        </w:rPr>
+      </w:pPr>
+    </w:p>
+    <w:p>
+      <w:pPr>
+        <w:rPr>
+          <w:rFonts w:ascii="Times New Roman" w:hAnsi="Times New Roman" w:cs="Times New Roman"/>
+        </w:rPr>
+      </w:pPr>
+    </w:p>
+    <w:p>
+      <w:pPr>
+        <w:rPr>
+          <w:rFonts w:ascii="Times New Roman" w:hAnsi="Times New Roman" w:cs="Times New Roman"/>
+        </w:rPr>
+      </w:pPr>
+    </w:p>
+    <w:p>
+      <w:pPr>
+        <w:rPr>
+          <w:rFonts w:ascii="Times New Roman" w:hAnsi="Times New Roman" w:cs="Times New Roman"/>
+        </w:rPr>
+      </w:pPr>
+    </w:p>
+    <w:p>
+      <w:pPr>
+        <w:rPr>
+          <w:rFonts w:ascii="Times New Roman" w:hAnsi="Times New Roman" w:cs="Times New Roman"/>
+        </w:rPr>
+      </w:pPr>
+    </w:p>
+    <w:p>
+      <w:pPr>
+        <w:rPr>
+          <w:rFonts w:ascii="Times New Roman" w:hAnsi="Times New Roman" w:cs="Times New Roman"/>
+        </w:rPr>
+      </w:pPr>
+    </w:p>
+    <w:p>
+      <w:pPr>
+        <w:rPr>
+          <w:rFonts w:ascii="Times New Roman" w:hAnsi="Times New Roman" w:cs="Times New Roman"/>
+        </w:rPr>
+      </w:pPr>
+    </w:p>
+    <w:p>
+      <w:pPr>
+        <w:rPr>
+          <w:rFonts w:ascii="Times New Roman" w:hAnsi="Times New Roman" w:cs="Times New Roman"/>
+        </w:rPr>
+      </w:pPr>
+    </w:p>
+    <w:p>
+      <w:pPr>
+        <w:rPr>
+          <w:rFonts w:ascii="Times New Roman" w:hAnsi="Times New Roman" w:cs="Times New Roman"/>
+        </w:rPr>
+      </w:pPr>
+    </w:p>
+    <w:p>
+      <w:pPr>
+        <w:rPr>
+          <w:rFonts w:ascii="Times New Roman" w:hAnsi="Times New Roman" w:cs="Times New Roman"/>
+        </w:rPr>
+      </w:pPr>
+    </w:p>
+    <w:p>
+      <w:pPr>
+        <w:rPr>
+          <w:rFonts w:ascii="Times New Roman" w:hAnsi="Times New Roman" w:cs="Times New Roman"/>
+        </w:rPr>
+      </w:pPr>
+    </w:p>
+    <w:p>
+      <w:pPr>
+        <w:rPr>
+          <w:rFonts w:ascii="Times New Roman" w:hAnsi="Times New Roman" w:cs="Times New Roman"/>
+        </w:rPr>
+      </w:pPr>
+    </w:p>
+    <w:p>
+      <w:pPr>
+        <w:rPr>
+          <w:rFonts w:ascii="Times New Roman" w:hAnsi="Times New Roman" w:cs="Times New Roman"/>
+        </w:rPr>
+      </w:pPr>
+    </w:p>
+    <w:p>
+      <w:pPr>
+        <w:rPr>
+          <w:rFonts w:ascii="Times New Roman" w:hAnsi="Times New Roman" w:cs="Times New Roman"/>
+        </w:rPr>
+      </w:pPr>
+    </w:p>
+    <w:p>
+      <w:pPr>
+        <w:rPr>
+          <w:rFonts w:ascii="Times New Roman" w:hAnsi="Times New Roman" w:cs="Times New Roman"/>
+        </w:rPr>
+      </w:pPr>
+    </w:p>
+    <w:p>
+      <w:pPr>
+        <w:rPr>
+          <w:rFonts w:ascii="Times New Roman" w:hAnsi="Times New Roman" w:cs="Times New Roman"/>
+        </w:rPr>
+      </w:pPr>
+    </w:p>
+    <w:p>
+      <w:pPr>
+        <w:rPr>
+          <w:rFonts w:ascii="Times New Roman" w:hAnsi="Times New Roman" w:cs="Times New Roman"/>
+        </w:rPr>
+      </w:pPr>
+    </w:p>
+    <w:p>
+      <w:pPr>
+        <w:rPr>
+          <w:rFonts w:ascii="Times New Roman" w:hAnsi="Times New Roman" w:cs="Times New Roman"/>
+        </w:rPr>
+      </w:pPr>
+    </w:p>
+    <w:p>
+      <w:pPr>
+        <w:rPr>
+          <w:rFonts w:ascii="Times New Roman" w:hAnsi="Times New Roman" w:cs="Times New Roman"/>
+        </w:rPr>
+      </w:pPr>
+    </w:p>
+    <w:p>
+      <w:pPr>
+        <w:rPr>
+          <w:rFonts w:ascii="Times New Roman" w:hAnsi="Times New Roman" w:cs="Times New Roman"/>
+        </w:rPr>
+      </w:pPr>
+    </w:p>
+    <w:p>
+      <w:pPr>
+        <w:rPr>
+          <w:rFonts w:ascii="Times New Roman" w:hAnsi="Times New Roman" w:cs="Times New Roman"/>
+        </w:rPr>
+      </w:pPr>
+    </w:p>
+    <w:p>
+      <w:pPr>
+        <w:rPr>
+          <w:rFonts w:ascii="Times New Roman" w:hAnsi="Times New Roman" w:cs="Times New Roman"/>
+        </w:rPr>
+      </w:pPr>
+    </w:p>
     <w:p>
       <w:pPr>
         <w:pStyle w:val="Heading2"/>
@@ -1801,7 +2264,7 @@
                           <pic:cNvPicPr/>
                         </pic:nvPicPr>
                         <pic:blipFill>
-                          <a:blip r:embed="rId5"/>
+                          <a:blip r:embed="rId7"/>
                           <a:stretch>
                             <a:fillRect/>
                           </a:stretch>
@@ -1860,7 +2323,7 @@
                           <pic:cNvPicPr/>
                         </pic:nvPicPr>
                         <pic:blipFill>
-                          <a:blip r:embed="rId6"/>
+                          <a:blip r:embed="rId8"/>
                           <a:stretch>
                             <a:fillRect/>
                           </a:stretch>
@@ -2039,7 +2502,7 @@
                           <pic:cNvPicPr/>
                         </pic:nvPicPr>
                         <pic:blipFill>
-                          <a:blip r:embed="rId7"/>
+                          <a:blip r:embed="rId9"/>
                           <a:stretch>
                             <a:fillRect/>
                           </a:stretch>
@@ -2102,7 +2565,7 @@
                           <pic:cNvPicPr/>
                         </pic:nvPicPr>
                         <pic:blipFill>
-                          <a:blip r:embed="rId8"/>
+                          <a:blip r:embed="rId10"/>
                           <a:stretch>
                             <a:fillRect/>
                           </a:stretch>
@@ -2273,7 +2736,7 @@
                           <pic:cNvPicPr/>
                         </pic:nvPicPr>
                         <pic:blipFill>
-                          <a:blip r:embed="rId9"/>
+                          <a:blip r:embed="rId11"/>
                           <a:stretch>
                             <a:fillRect/>
                           </a:stretch>
@@ -2336,7 +2799,7 @@
                           <pic:cNvPicPr/>
                         </pic:nvPicPr>
                         <pic:blipFill>
-                          <a:blip r:embed="rId10"/>
+                          <a:blip r:embed="rId12"/>
                           <a:stretch>
                             <a:fillRect/>
                           </a:stretch>
@@ -2805,7 +3268,7 @@
                           <pic:cNvPicPr/>
                         </pic:nvPicPr>
                         <pic:blipFill>
-                          <a:blip r:embed="rId11"/>
+                          <a:blip r:embed="rId13"/>
                           <a:stretch>
                             <a:fillRect/>
                           </a:stretch>
@@ -2864,7 +3327,7 @@
                           <pic:cNvPicPr/>
                         </pic:nvPicPr>
                         <pic:blipFill>
-                          <a:blip r:embed="rId12"/>
+                          <a:blip r:embed="rId14"/>
                           <a:stretch>
                             <a:fillRect/>
                           </a:stretch>
@@ -3074,7 +3537,7 @@
                           <pic:cNvPicPr/>
                         </pic:nvPicPr>
                         <pic:blipFill>
-                          <a:blip r:embed="rId13"/>
+                          <a:blip r:embed="rId15"/>
                           <a:stretch>
                             <a:fillRect/>
                           </a:stretch>
@@ -3135,7 +3598,7 @@
                           <pic:cNvPicPr/>
                         </pic:nvPicPr>
                         <pic:blipFill>
-                          <a:blip r:embed="rId14"/>
+                          <a:blip r:embed="rId16"/>
                           <a:stretch>
                             <a:fillRect/>
                           </a:stretch>
@@ -3345,7 +3808,7 @@
                           <pic:cNvPicPr/>
                         </pic:nvPicPr>
                         <pic:blipFill>
-                          <a:blip r:embed="rId15"/>
+                          <a:blip r:embed="rId17"/>
                           <a:stretch>
                             <a:fillRect/>
                           </a:stretch>
@@ -3406,7 +3869,7 @@
                           <pic:cNvPicPr/>
                         </pic:nvPicPr>
                         <pic:blipFill>
-                          <a:blip r:embed="rId16"/>
+                          <a:blip r:embed="rId18"/>
                           <a:stretch>
                             <a:fillRect/>
                           </a:stretch>
@@ -3605,13 +4068,6 @@
         <w:t xml:space="preserve"> Besides this, the outliers detected are in the peaks and troughs of the data</w:t>
       </w:r>
     </w:p>
-    <w:p>
-      <w:pPr>
-        <w:rPr>
-          <w:rFonts w:ascii="Times New Roman" w:hAnsi="Times New Roman" w:cs="Times New Roman"/>
-        </w:rPr>
-      </w:pPr>
-    </w:p>
     <w:sectPr>
       <w:pgSz w:w="11906" w:h="16838"/>
       <w:pgMar w:top="1440" w:right="1440" w:bottom="1440" w:left="1440" w:header="708" w:footer="708" w:gutter="0"/>
@@ -3620,6 +4076,56 @@
     </w:sectPr>
   </w:body>
 </w:document>
+</file>
+
+<file path=word/endnotes.xml><?xml version="1.0" encoding="utf-8"?>
+<w:endnotes xmlns:wpc="http://schemas.microsoft.com/office/word/2010/wordprocessingCanvas" xmlns:cx="http://schemas.microsoft.com/office/drawing/2014/chartex" xmlns:cx1="http://schemas.microsoft.com/office/drawing/2015/9/8/chartex" xmlns:cx2="http://schemas.microsoft.com/office/drawing/2015/10/21/chartex" xmlns:cx3="http://schemas.microsoft.com/office/drawing/2016/5/9/chartex" xmlns:cx4="http://schemas.microsoft.com/office/drawing/2016/5/10/chartex" xmlns:cx5="http://schemas.microsoft.com/office/drawing/2016/5/11/chartex" xmlns:cx6="http://schemas.microsoft.com/office/drawing/2016/5/12/chartex" xmlns:cx7="http://schemas.microsoft.com/office/drawing/2016/5/13/chartex" xmlns:cx8="http://schemas.microsoft.com/office/drawing/2016/5/14/chartex" xmlns:mc="http://schemas.openxmlformats.org/markup-compatibility/2006" xmlns:aink="http://schemas.microsoft.com/office/drawing/2016/ink" xmlns:am3d="http://schemas.microsoft.com/office/drawing/2017/model3d" xmlns:o="urn:schemas-microsoft-com:office:office" xmlns:r="http://schemas.openxmlformats.org/officeDocument/2006/relationships" xmlns:m="http://schemas.openxmlformats.org/officeDocument/2006/math" xmlns:v="urn:schemas-microsoft-com:vml" xmlns:wp14="http://schemas.microsoft.com/office/word/2010/wordprocessingDrawing" xmlns:wp="http://schemas.openxmlformats.org/drawingml/2006/wordprocessingDrawing" xmlns:w10="urn:schemas-microsoft-com:office:word" xmlns:w="http://schemas.openxmlformats.org/wordprocessingml/2006/main" xmlns:w14="http://schemas.microsoft.com/office/word/2010/wordml" xmlns:w15="http://schemas.microsoft.com/office/word/2012/wordml" xmlns:w16cex="http://schemas.microsoft.com/office/word/2018/wordml/cex" xmlns:w16cid="http://schemas.microsoft.com/office/word/2016/wordml/cid" xmlns:w16="http://schemas.microsoft.com/office/word/2018/wordml" xmlns:w16sdtdh="http://schemas.microsoft.com/office/word/2020/wordml/sdtdatahash" xmlns:w16se="http://schemas.microsoft.com/office/word/2015/wordml/symex" xmlns:wpg="http://schemas.microsoft.com/office/word/2010/wordprocessingGroup" xmlns:wpi="http://schemas.microsoft.com/office/word/2010/wordprocessingInk" xmlns:wne="http://schemas.microsoft.com/office/word/2006/wordml" xmlns:wps="http://schemas.microsoft.com/office/word/2010/wordprocessingShape" mc:Ignorable="w14 w15 w16se w16cid w16 w16cex w16sdtdh wp14">
+  <w:endnote w:type="separator" w:id="-1">
+    <w:p>
+      <w:pPr>
+        <w:spacing w:after="0" w:line="240" w:lineRule="auto"/>
+      </w:pPr>
+      <w:r>
+        <w:separator/>
+      </w:r>
+    </w:p>
+  </w:endnote>
+  <w:endnote w:type="continuationSeparator" w:id="0">
+    <w:p>
+      <w:pPr>
+        <w:spacing w:after="0" w:line="240" w:lineRule="auto"/>
+      </w:pPr>
+      <w:r>
+        <w:continuationSeparator/>
+      </w:r>
+    </w:p>
+  </w:endnote>
+</w:endnotes>
+</file>
+
+<file path=word/footnotes.xml><?xml version="1.0" encoding="utf-8"?>
+<w:footnotes xmlns:wpc="http://schemas.microsoft.com/office/word/2010/wordprocessingCanvas" xmlns:cx="http://schemas.microsoft.com/office/drawing/2014/chartex" xmlns:cx1="http://schemas.microsoft.com/office/drawing/2015/9/8/chartex" xmlns:cx2="http://schemas.microsoft.com/office/drawing/2015/10/21/chartex" xmlns:cx3="http://schemas.microsoft.com/office/drawing/2016/5/9/chartex" xmlns:cx4="http://schemas.microsoft.com/office/drawing/2016/5/10/chartex" xmlns:cx5="http://schemas.microsoft.com/office/drawing/2016/5/11/chartex" xmlns:cx6="http://schemas.microsoft.com/office/drawing/2016/5/12/chartex" xmlns:cx7="http://schemas.microsoft.com/office/drawing/2016/5/13/chartex" xmlns:cx8="http://schemas.microsoft.com/office/drawing/2016/5/14/chartex" xmlns:mc="http://schemas.openxmlformats.org/markup-compatibility/2006" xmlns:aink="http://schemas.microsoft.com/office/drawing/2016/ink" xmlns:am3d="http://schemas.microsoft.com/office/drawing/2017/model3d" xmlns:o="urn:schemas-microsoft-com:office:office" xmlns:r="http://schemas.openxmlformats.org/officeDocument/2006/relationships" xmlns:m="http://schemas.openxmlformats.org/officeDocument/2006/math" xmlns:v="urn:schemas-microsoft-com:vml" xmlns:wp14="http://schemas.microsoft.com/office/word/2010/wordprocessingDrawing" xmlns:wp="http://schemas.openxmlformats.org/drawingml/2006/wordprocessingDrawing" xmlns:w10="urn:schemas-microsoft-com:office:word" xmlns:w="http://schemas.openxmlformats.org/wordprocessingml/2006/main" xmlns:w14="http://schemas.microsoft.com/office/word/2010/wordml" xmlns:w15="http://schemas.microsoft.com/office/word/2012/wordml" xmlns:w16cex="http://schemas.microsoft.com/office/word/2018/wordml/cex" xmlns:w16cid="http://schemas.microsoft.com/office/word/2016/wordml/cid" xmlns:w16="http://schemas.microsoft.com/office/word/2018/wordml" xmlns:w16sdtdh="http://schemas.microsoft.com/office/word/2020/wordml/sdtdatahash" xmlns:w16se="http://schemas.microsoft.com/office/word/2015/wordml/symex" xmlns:wpg="http://schemas.microsoft.com/office/word/2010/wordprocessingGroup" xmlns:wpi="http://schemas.microsoft.com/office/word/2010/wordprocessingInk" xmlns:wne="http://schemas.microsoft.com/office/word/2006/wordml" xmlns:wps="http://schemas.microsoft.com/office/word/2010/wordprocessingShape" mc:Ignorable="w14 w15 w16se w16cid w16 w16cex w16sdtdh wp14">
+  <w:footnote w:type="separator" w:id="-1">
+    <w:p>
+      <w:pPr>
+        <w:spacing w:after="0" w:line="240" w:lineRule="auto"/>
+      </w:pPr>
+      <w:r>
+        <w:separator/>
+      </w:r>
+    </w:p>
+  </w:footnote>
+  <w:footnote w:type="continuationSeparator" w:id="0">
+    <w:p>
+      <w:pPr>
+        <w:spacing w:after="0" w:line="240" w:lineRule="auto"/>
+      </w:pPr>
+      <w:r>
+        <w:continuationSeparator/>
+      </w:r>
+    </w:p>
+  </w:footnote>
+</w:footnotes>
 </file>
 
 <file path=word/numbering.xml><?xml version="1.0" encoding="utf-8"?>
@@ -4388,6 +4894,50 @@
       </w:tblBorders>
     </w:tblPr>
   </w:style>
+  <w:style w:type="paragraph" w:styleId="Header">
+    <w:name w:val="header"/>
+    <w:basedOn w:val="Normal"/>
+    <w:link w:val="HeaderChar"/>
+    <w:uiPriority w:val="99"/>
+    <w:unhideWhenUsed/>
+    <w:rsid w:val="005D5277"/>
+    <w:pPr>
+      <w:tabs>
+        <w:tab w:val="center" w:pos="4513"/>
+        <w:tab w:val="right" w:pos="9026"/>
+      </w:tabs>
+      <w:spacing w:after="0" w:line="240" w:lineRule="auto"/>
+    </w:pPr>
+  </w:style>
+  <w:style w:type="character" w:customStyle="1" w:styleId="HeaderChar">
+    <w:name w:val="Header Char"/>
+    <w:basedOn w:val="DefaultParagraphFont"/>
+    <w:link w:val="Header"/>
+    <w:uiPriority w:val="99"/>
+    <w:rsid w:val="005D5277"/>
+  </w:style>
+  <w:style w:type="paragraph" w:styleId="Footer">
+    <w:name w:val="footer"/>
+    <w:basedOn w:val="Normal"/>
+    <w:link w:val="FooterChar"/>
+    <w:uiPriority w:val="99"/>
+    <w:unhideWhenUsed/>
+    <w:rsid w:val="005D5277"/>
+    <w:pPr>
+      <w:tabs>
+        <w:tab w:val="center" w:pos="4513"/>
+        <w:tab w:val="right" w:pos="9026"/>
+      </w:tabs>
+      <w:spacing w:after="0" w:line="240" w:lineRule="auto"/>
+    </w:pPr>
+  </w:style>
+  <w:style w:type="character" w:customStyle="1" w:styleId="FooterChar">
+    <w:name w:val="Footer Char"/>
+    <w:basedOn w:val="DefaultParagraphFont"/>
+    <w:link w:val="Footer"/>
+    <w:uiPriority w:val="99"/>
+    <w:rsid w:val="005D5277"/>
+  </w:style>
 </w:styles>
 </file>
 

</xml_diff>